<commit_message>
finished product version 1.0
</commit_message>
<xml_diff>
--- a/Testing321.docx
+++ b/Testing321.docx
@@ -1,131 +1,26 @@
 
 <file path=word/document.xml><?xml version="1.0" encoding="utf-8"?>
-<w:document xmlns:wpc="http://schemas.microsoft.com/office/word/2010/wordprocessingCanvas" xmlns:mo="http://schemas.microsoft.com/office/mac/office/2008/main" xmlns:mc="http://schemas.openxmlformats.org/markup-compatibility/2006" xmlns:mv="urn:schemas-microsoft-com:mac:vml" xmlns:o="urn:schemas-microsoft-com:office:office" xmlns:r="http://schemas.openxmlformats.org/officeDocument/2006/relationships" xmlns:m="http://schemas.openxmlformats.org/officeDocument/2006/math" xmlns:v="urn:schemas-microsoft-com:vml" xmlns:wp14="http://schemas.microsoft.com/office/word/2010/wordprocessingDrawing" xmlns:wp="http://schemas.openxmlformats.org/drawingml/2006/wordprocessingDrawing" xmlns:w10="urn:schemas-microsoft-com:office:word" xmlns:w="http://schemas.openxmlformats.org/wordprocessingml/2006/main" xmlns:w14="http://schemas.microsoft.com/office/word/2010/wordml" xmlns:w15="http://schemas.microsoft.com/office/word/2012/wordml" xmlns:wpg="http://schemas.microsoft.com/office/word/2010/wordprocessingGroup" xmlns:wpi="http://schemas.microsoft.com/office/word/2010/wordprocessingInk" xmlns:wne="http://schemas.microsoft.com/office/word/2006/wordml" xmlns:wps="http://schemas.microsoft.com/office/word/2010/wordprocessingShape" mc:Ignorable="w14 w15 wp14">
+<w:document xmlns:wpc="http://schemas.microsoft.com/office/word/2010/wordprocessingCanvas" xmlns:cx="http://schemas.microsoft.com/office/drawing/2014/chartex" xmlns:cx1="http://schemas.microsoft.com/office/drawing/2015/9/8/chartex" xmlns:cx2="http://schemas.microsoft.com/office/drawing/2015/10/21/chartex" xmlns:cx3="http://schemas.microsoft.com/office/drawing/2016/5/9/chartex" xmlns:cx4="http://schemas.microsoft.com/office/drawing/2016/5/10/chartex" xmlns:cx5="http://schemas.microsoft.com/office/drawing/2016/5/11/chartex" xmlns:cx6="http://schemas.microsoft.com/office/drawing/2016/5/12/chartex" xmlns:cx7="http://schemas.microsoft.com/office/drawing/2016/5/13/chartex" xmlns:cx8="http://schemas.microsoft.com/office/drawing/2016/5/14/chartex" xmlns:mc="http://schemas.openxmlformats.org/markup-compatibility/2006" xmlns:aink="http://schemas.microsoft.com/office/drawing/2016/ink" xmlns:am3d="http://schemas.microsoft.com/office/drawing/2017/model3d" xmlns:o="urn:schemas-microsoft-com:office:office" xmlns:r="http://schemas.openxmlformats.org/officeDocument/2006/relationships" xmlns:m="http://schemas.openxmlformats.org/officeDocument/2006/math" xmlns:v="urn:schemas-microsoft-com:vml" xmlns:wp14="http://schemas.microsoft.com/office/word/2010/wordprocessingDrawing" xmlns:wp="http://schemas.openxmlformats.org/drawingml/2006/wordprocessingDrawing" xmlns:w10="urn:schemas-microsoft-com:office:word" xmlns:w="http://schemas.openxmlformats.org/wordprocessingml/2006/main" xmlns:w14="http://schemas.microsoft.com/office/word/2010/wordml" xmlns:w15="http://schemas.microsoft.com/office/word/2012/wordml" xmlns:w16cex="http://schemas.microsoft.com/office/word/2018/wordml/cex" xmlns:w16cid="http://schemas.microsoft.com/office/word/2016/wordml/cid" xmlns:w16="http://schemas.microsoft.com/office/word/2018/wordml" xmlns:w16se="http://schemas.microsoft.com/office/word/2015/wordml/symex" xmlns:wpg="http://schemas.microsoft.com/office/word/2010/wordprocessingGroup" xmlns:wpi="http://schemas.microsoft.com/office/word/2010/wordprocessingInk" xmlns:wne="http://schemas.microsoft.com/office/word/2006/wordml" xmlns:wps="http://schemas.microsoft.com/office/word/2010/wordprocessingShape" mc:Ignorable="w14 w15 w16se w16cid w16 w16cex wp14">
   <w:body>
     <w:p>
       <w:r>
-        <w:t xml:space="preserve">This part of the </w:t>
-      </w:r>
-      <w:r>
-        <w:t>document has stayed the</w:t>
-      </w:r>
-      <w:r>
-        <w:t xml:space="preserve"> </w:t>
-      </w:r>
-      <w:r>
-        <w:t>same from version to</w:t>
-      </w:r>
-      <w:r>
-        <w:t xml:space="preserve"> </w:t>
-      </w:r>
-      <w:r>
-        <w:t>version.  It shouldn't</w:t>
-      </w:r>
-      <w:r>
-        <w:t xml:space="preserve"> </w:t>
-      </w:r>
-      <w:r>
-        <w:t>be shown if it doesn't</w:t>
-      </w:r>
-      <w:r>
-        <w:t xml:space="preserve"> </w:t>
-      </w:r>
-      <w:r>
-        <w:t>change.  Otherwise, that</w:t>
-      </w:r>
-      <w:r>
-        <w:t xml:space="preserve"> </w:t>
-      </w:r>
-      <w:r>
-        <w:t>would not be helping to</w:t>
-      </w:r>
-      <w:r>
-        <w:t xml:space="preserve"> </w:t>
-      </w:r>
-      <w:r>
-        <w:t>compress the size of the</w:t>
-      </w:r>
-      <w:r>
-        <w:t xml:space="preserve"> changes.</w:t>
+        <w:t>This part of the document has stayed the same from version to version.  It shouldn't be shown if it doesn't change.  Otherwise, that would not be helping to compress the size of the changes.</w:t>
       </w:r>
     </w:p>
     <w:p/>
     <w:p>
       <w:r>
-        <w:t>This paragraph contains</w:t>
-      </w:r>
-      <w:r>
-        <w:t xml:space="preserve"> </w:t>
-      </w:r>
-      <w:r>
-        <w:t>text that is outdated.</w:t>
-      </w:r>
-      <w:r>
-        <w:t xml:space="preserve"> </w:t>
-      </w:r>
-      <w:r>
-        <w:t>It will be deleted in the</w:t>
-      </w:r>
-      <w:r>
-        <w:t xml:space="preserve"> near future.</w:t>
+        <w:t>This paragraph contains text that is outdated. It will be deleted in the near future.</w:t>
       </w:r>
     </w:p>
     <w:p/>
     <w:p>
       <w:r>
-        <w:t>It is important to spell</w:t>
+        <w:t>It is important to spell check this document. On the other hand, a misspelled word isn't the end of the world. Nothing in the rest of this paragraph needs to be changed. Things can be added after it.</w:t>
       </w:r>
-      <w:r>
-        <w:t xml:space="preserve"> </w:t>
-      </w:r>
-      <w:r>
-        <w:t>check this document. On</w:t>
-      </w:r>
-      <w:r>
-        <w:t xml:space="preserve"> </w:t>
-      </w:r>
-      <w:r>
-        <w:t>the other hand, a</w:t>
-      </w:r>
-      <w:r>
-        <w:t xml:space="preserve"> </w:t>
-      </w:r>
-      <w:r>
-        <w:t>misspelled word isn't</w:t>
-      </w:r>
-      <w:r>
-        <w:t xml:space="preserve"> the end </w:t>
-      </w:r>
-      <w:r>
-        <w:t>of the world.</w:t>
-      </w:r>
-      <w:r>
-        <w:t xml:space="preserve"> </w:t>
-      </w:r>
-      <w:r>
-        <w:t>Nothing in the rest of</w:t>
-      </w:r>
-      <w:r>
-        <w:t xml:space="preserve"> </w:t>
-      </w:r>
-      <w:r>
-        <w:t>this paragraph needs to</w:t>
-      </w:r>
-      <w:r>
-        <w:t xml:space="preserve"> </w:t>
-      </w:r>
-      <w:r>
-        <w:t>be changed. Things can</w:t>
-      </w:r>
-      <w:r>
-        <w:t xml:space="preserve"> be added </w:t>
-      </w:r>
-      <w:r>
-        <w:t>after it.</w:t>
-      </w:r>
-      <w:bookmarkStart w:id="0" w:name="_GoBack"/>
-      <w:bookmarkEnd w:id="0"/>
     </w:p>
+    <w:p/>
+    <w:p/>
     <w:sectPr>
       <w:pgSz w:w="12240" w:h="15840"/>
       <w:pgMar w:top="1440" w:right="1440" w:bottom="1440" w:left="1440" w:header="720" w:footer="720" w:gutter="0"/>
@@ -137,7 +32,7 @@
 </file>
 
 <file path=word/styles.xml><?xml version="1.0" encoding="utf-8"?>
-<w:styles xmlns:mc="http://schemas.openxmlformats.org/markup-compatibility/2006" xmlns:r="http://schemas.openxmlformats.org/officeDocument/2006/relationships" xmlns:w="http://schemas.openxmlformats.org/wordprocessingml/2006/main" xmlns:w14="http://schemas.microsoft.com/office/word/2010/wordml" xmlns:w15="http://schemas.microsoft.com/office/word/2012/wordml" mc:Ignorable="w14 w15">
+<w:styles xmlns:mc="http://schemas.openxmlformats.org/markup-compatibility/2006" xmlns:r="http://schemas.openxmlformats.org/officeDocument/2006/relationships" xmlns:w="http://schemas.openxmlformats.org/wordprocessingml/2006/main" xmlns:w14="http://schemas.microsoft.com/office/word/2010/wordml" xmlns:w15="http://schemas.microsoft.com/office/word/2012/wordml" xmlns:w16cex="http://schemas.microsoft.com/office/word/2018/wordml/cex" xmlns:w16cid="http://schemas.microsoft.com/office/word/2016/wordml/cid" xmlns:w16="http://schemas.microsoft.com/office/word/2018/wordml" xmlns:w16se="http://schemas.microsoft.com/office/word/2015/wordml/symex" mc:Ignorable="w14 w15 w16se w16cid w16 w16cex">
   <w:docDefaults>
     <w:rPrDefault>
       <w:rPr>
@@ -149,7 +44,7 @@
     </w:rPrDefault>
     <w:pPrDefault/>
   </w:docDefaults>
-  <w:latentStyles w:defLockedState="0" w:defUIPriority="99" w:defSemiHidden="0" w:defUnhideWhenUsed="0" w:defQFormat="0" w:count="382">
+  <w:latentStyles w:defLockedState="0" w:defUIPriority="99" w:defSemiHidden="0" w:defUnhideWhenUsed="0" w:defQFormat="0" w:count="376">
     <w:lsdException w:name="Normal" w:uiPriority="0" w:qFormat="1"/>
     <w:lsdException w:name="heading 1" w:uiPriority="9" w:qFormat="1"/>
     <w:lsdException w:name="heading 2" w:semiHidden="1" w:uiPriority="9" w:unhideWhenUsed="1" w:qFormat="1"/>
@@ -306,15 +201,6 @@
     <w:lsdException w:name="Balloon Text" w:semiHidden="1" w:unhideWhenUsed="1"/>
     <w:lsdException w:name="Table Grid" w:uiPriority="39"/>
     <w:lsdException w:name="Table Theme" w:semiHidden="1" w:unhideWhenUsed="1"/>
-    <w:lsdException w:name="Note Level 1" w:semiHidden="1" w:unhideWhenUsed="1"/>
-    <w:lsdException w:name="Note Level 2" w:semiHidden="1" w:unhideWhenUsed="1"/>
-    <w:lsdException w:name="Note Level 3" w:semiHidden="1" w:unhideWhenUsed="1"/>
-    <w:lsdException w:name="Note Level 4" w:semiHidden="1" w:unhideWhenUsed="1"/>
-    <w:lsdException w:name="Note Level 5" w:semiHidden="1" w:unhideWhenUsed="1"/>
-    <w:lsdException w:name="Note Level 6" w:semiHidden="1" w:unhideWhenUsed="1"/>
-    <w:lsdException w:name="Note Level 7" w:semiHidden="1" w:unhideWhenUsed="1"/>
-    <w:lsdException w:name="Note Level 8" w:semiHidden="1" w:unhideWhenUsed="1"/>
-    <w:lsdException w:name="Note Level 9" w:semiHidden="1" w:unhideWhenUsed="1"/>
     <w:lsdException w:name="Placeholder Text" w:semiHidden="1"/>
     <w:lsdException w:name="No Spacing" w:uiPriority="1" w:qFormat="1"/>
     <w:lsdException w:name="Light Shading" w:uiPriority="60"/>

</xml_diff>